<commit_message>
This is my true form...
Final (most likely) form for the assignment
</commit_message>
<xml_diff>
--- a/Assignment.docx
+++ b/Assignment.docx
@@ -5897,20 +5897,8 @@
           <w:lang w:val="en-US" w:eastAsia="zh-CN"/>
         </w:rPr>
         <w:tab/>
-      </w:r>
-      <w:proofErr w:type="spellStart"/>
-      <w:r>
-        <w:rPr>
-          <w:rFonts w:ascii="Arial" w:eastAsia="SimSun" w:hAnsi="Arial" w:cs="Arial"/>
-          <w:i/>
-          <w:color w:val="000000" w:themeColor="text1"/>
-          <w:sz w:val="24"/>
-          <w:szCs w:val="24"/>
-          <w:lang w:val="en-US" w:eastAsia="zh-CN"/>
-        </w:rPr>
         <w:t>Exit</w:t>
       </w:r>
-      <w:proofErr w:type="spellEnd"/>
     </w:p>
     <w:p>
       <w:pPr>
@@ -8378,8 +8366,18 @@
         </w:rPr>
         <w:t>Inbound</w:t>
       </w:r>
-      <w:bookmarkStart w:id="0" w:name="_GoBack"/>
-      <w:bookmarkEnd w:id="0"/>
+    </w:p>
+    <w:p>
+      <w:pPr>
+        <w:rPr>
+          <w:rFonts w:ascii="Arial" w:eastAsia="SimSun" w:hAnsi="Arial" w:cs="Arial"/>
+          <w:i/>
+          <w:color w:val="000000" w:themeColor="text1"/>
+          <w:sz w:val="24"/>
+          <w:szCs w:val="24"/>
+          <w:lang w:val="en-US" w:eastAsia="zh-CN"/>
+        </w:rPr>
+      </w:pPr>
     </w:p>
     <w:p>
       <w:pPr>
@@ -8972,6 +8970,7 @@
           <w:szCs w:val="24"/>
           <w:lang w:val="en-US" w:eastAsia="zh-CN"/>
         </w:rPr>
+        <w:lastRenderedPageBreak/>
         <w:t>Access-list 1 deny host 192.168.30.3</w:t>
       </w:r>
     </w:p>
@@ -8995,576 +8994,789 @@
           <w:szCs w:val="24"/>
           <w:lang w:val="en-US" w:eastAsia="zh-CN"/>
         </w:rPr>
+        <w:t>Access-list 1 permit any</w:t>
+      </w:r>
+    </w:p>
+    <w:p>
+      <w:pPr>
+        <w:rPr>
+          <w:rFonts w:ascii="Arial" w:eastAsia="SimSun" w:hAnsi="Arial" w:cs="Arial"/>
+          <w:color w:val="000000" w:themeColor="text1"/>
+          <w:sz w:val="24"/>
+          <w:szCs w:val="24"/>
+          <w:lang w:val="en-US" w:eastAsia="zh-CN"/>
+        </w:rPr>
+      </w:pPr>
+      <w:r>
+        <w:rPr>
+          <w:rFonts w:ascii="Arial" w:eastAsia="SimSun" w:hAnsi="Arial" w:cs="Arial"/>
+          <w:noProof/>
+          <w:color w:val="000000" w:themeColor="text1"/>
+          <w:sz w:val="24"/>
+          <w:szCs w:val="24"/>
+          <w:lang w:val="en-US" w:eastAsia="zh-CN"/>
+        </w:rPr>
+        <w:drawing>
+          <wp:inline distT="0" distB="0" distL="0" distR="0" wp14:anchorId="72733131" wp14:editId="1929405A">
+            <wp:extent cx="5731510" cy="2797175"/>
+            <wp:effectExtent l="0" t="0" r="2540" b="3175"/>
+            <wp:docPr id="29" name="Picture 29" descr="Screen Clipping"/>
+            <wp:cNvGraphicFramePr>
+              <a:graphicFrameLocks xmlns:a="http://schemas.openxmlformats.org/drawingml/2006/main" noChangeAspect="1"/>
+            </wp:cNvGraphicFramePr>
+            <a:graphic xmlns:a="http://schemas.openxmlformats.org/drawingml/2006/main">
+              <a:graphicData uri="http://schemas.openxmlformats.org/drawingml/2006/picture">
+                <pic:pic xmlns:pic="http://schemas.openxmlformats.org/drawingml/2006/picture">
+                  <pic:nvPicPr>
+                    <pic:cNvPr id="29" name="8C42B5C.tmp"/>
+                    <pic:cNvPicPr/>
+                  </pic:nvPicPr>
+                  <pic:blipFill>
+                    <a:blip r:embed="rId30"/>
+                    <a:stretch>
+                      <a:fillRect/>
+                    </a:stretch>
+                  </pic:blipFill>
+                  <pic:spPr>
+                    <a:xfrm>
+                      <a:off x="0" y="0"/>
+                      <a:ext cx="5731510" cy="2797175"/>
+                    </a:xfrm>
+                    <a:prstGeom prst="rect">
+                      <a:avLst/>
+                    </a:prstGeom>
+                  </pic:spPr>
+                </pic:pic>
+              </a:graphicData>
+            </a:graphic>
+          </wp:inline>
+        </w:drawing>
+      </w:r>
+    </w:p>
+    <w:p>
+      <w:pPr>
+        <w:rPr>
+          <w:rFonts w:ascii="Arial" w:eastAsia="SimSun" w:hAnsi="Arial" w:cs="Arial"/>
+          <w:color w:val="000000" w:themeColor="text1"/>
+          <w:sz w:val="24"/>
+          <w:szCs w:val="24"/>
+          <w:lang w:val="en-US" w:eastAsia="zh-CN"/>
+        </w:rPr>
+      </w:pPr>
+      <w:r>
+        <w:rPr>
+          <w:rFonts w:ascii="Arial" w:eastAsia="SimSun" w:hAnsi="Arial" w:cs="Arial"/>
+          <w:noProof/>
+          <w:color w:val="000000" w:themeColor="text1"/>
+          <w:sz w:val="24"/>
+          <w:szCs w:val="24"/>
+          <w:lang w:val="en-US" w:eastAsia="zh-CN"/>
+        </w:rPr>
+        <w:drawing>
+          <wp:inline distT="0" distB="0" distL="0" distR="0" wp14:anchorId="6710A510" wp14:editId="4DC6CC27">
+            <wp:extent cx="5382376" cy="1800476"/>
+            <wp:effectExtent l="0" t="0" r="8890" b="9525"/>
+            <wp:docPr id="30" name="Picture 30" descr="Screen Clipping"/>
+            <wp:cNvGraphicFramePr>
+              <a:graphicFrameLocks xmlns:a="http://schemas.openxmlformats.org/drawingml/2006/main" noChangeAspect="1"/>
+            </wp:cNvGraphicFramePr>
+            <a:graphic xmlns:a="http://schemas.openxmlformats.org/drawingml/2006/main">
+              <a:graphicData uri="http://schemas.openxmlformats.org/drawingml/2006/picture">
+                <pic:pic xmlns:pic="http://schemas.openxmlformats.org/drawingml/2006/picture">
+                  <pic:nvPicPr>
+                    <pic:cNvPr id="30" name="8C41069.tmp"/>
+                    <pic:cNvPicPr/>
+                  </pic:nvPicPr>
+                  <pic:blipFill>
+                    <a:blip r:embed="rId31"/>
+                    <a:stretch>
+                      <a:fillRect/>
+                    </a:stretch>
+                  </pic:blipFill>
+                  <pic:spPr>
+                    <a:xfrm>
+                      <a:off x="0" y="0"/>
+                      <a:ext cx="5382376" cy="1800476"/>
+                    </a:xfrm>
+                    <a:prstGeom prst="rect">
+                      <a:avLst/>
+                    </a:prstGeom>
+                  </pic:spPr>
+                </pic:pic>
+              </a:graphicData>
+            </a:graphic>
+          </wp:inline>
+        </w:drawing>
+      </w:r>
+    </w:p>
+    <w:p>
+      <w:pPr>
+        <w:rPr>
+          <w:rFonts w:ascii="Arial" w:eastAsia="SimSun" w:hAnsi="Arial" w:cs="Arial"/>
+          <w:color w:val="000000" w:themeColor="text1"/>
+          <w:sz w:val="24"/>
+          <w:szCs w:val="24"/>
+          <w:lang w:val="en-US" w:eastAsia="zh-CN"/>
+        </w:rPr>
+      </w:pPr>
+    </w:p>
+    <w:p>
+      <w:pPr>
+        <w:rPr>
+          <w:rFonts w:ascii="Arial" w:eastAsia="SimSun" w:hAnsi="Arial" w:cs="Arial"/>
+          <w:color w:val="000000" w:themeColor="text1"/>
+          <w:sz w:val="24"/>
+          <w:szCs w:val="24"/>
+          <w:lang w:val="en-US" w:eastAsia="zh-CN"/>
+        </w:rPr>
+      </w:pPr>
+      <w:r>
+        <w:rPr>
+          <w:rFonts w:ascii="Arial" w:eastAsia="SimSun" w:hAnsi="Arial" w:cs="Arial"/>
+          <w:color w:val="000000" w:themeColor="text1"/>
+          <w:sz w:val="24"/>
+          <w:szCs w:val="24"/>
+          <w:lang w:val="en-US" w:eastAsia="zh-CN"/>
+        </w:rPr>
+        <w:t>4</w:t>
+      </w:r>
+      <w:r>
+        <w:rPr>
+          <w:rFonts w:ascii="Arial" w:eastAsia="SimSun" w:hAnsi="Arial" w:cs="Arial"/>
+          <w:color w:val="000000" w:themeColor="text1"/>
+          <w:sz w:val="24"/>
+          <w:szCs w:val="24"/>
+          <w:lang w:val="en-US" w:eastAsia="zh-CN"/>
+        </w:rPr>
+        <w:t>b</w:t>
+      </w:r>
+      <w:r>
+        <w:rPr>
+          <w:rFonts w:ascii="Arial" w:eastAsia="SimSun" w:hAnsi="Arial" w:cs="Arial"/>
+          <w:color w:val="000000" w:themeColor="text1"/>
+          <w:sz w:val="24"/>
+          <w:szCs w:val="24"/>
+          <w:lang w:val="en-US" w:eastAsia="zh-CN"/>
+        </w:rPr>
+        <w:t xml:space="preserve">: </w:t>
+      </w:r>
+      <w:r>
+        <w:rPr>
+          <w:rFonts w:ascii="Arial" w:eastAsia="SimSun" w:hAnsi="Arial" w:cs="Arial"/>
+          <w:color w:val="000000" w:themeColor="text1"/>
+          <w:sz w:val="24"/>
+          <w:szCs w:val="24"/>
+          <w:lang w:val="en-US" w:eastAsia="zh-CN"/>
+        </w:rPr>
+        <w:t>B</w:t>
+      </w:r>
+      <w:r>
+        <w:rPr>
+          <w:rFonts w:ascii="Arial" w:eastAsia="SimSun" w:hAnsi="Arial" w:cs="Arial"/>
+          <w:color w:val="000000" w:themeColor="text1"/>
+          <w:sz w:val="24"/>
+          <w:szCs w:val="24"/>
+          <w:lang w:val="en-US" w:eastAsia="zh-CN"/>
+        </w:rPr>
+        <w:t>lock PC5</w:t>
+      </w:r>
+      <w:r>
+        <w:rPr>
+          <w:rFonts w:ascii="Arial" w:eastAsia="SimSun" w:hAnsi="Arial" w:cs="Arial"/>
+          <w:color w:val="000000" w:themeColor="text1"/>
+          <w:sz w:val="24"/>
+          <w:szCs w:val="24"/>
+          <w:lang w:val="en-US" w:eastAsia="zh-CN"/>
+        </w:rPr>
+        <w:t xml:space="preserve"> from </w:t>
+      </w:r>
+      <w:r>
+        <w:rPr>
+          <w:rFonts w:ascii="Arial" w:eastAsia="SimSun" w:hAnsi="Arial" w:cs="Arial"/>
+          <w:color w:val="000000" w:themeColor="text1"/>
+          <w:sz w:val="24"/>
+          <w:szCs w:val="24"/>
+          <w:lang w:val="en-US" w:eastAsia="zh-CN"/>
+        </w:rPr>
+        <w:t>pinging</w:t>
+      </w:r>
+      <w:r>
+        <w:rPr>
+          <w:rFonts w:ascii="Arial" w:eastAsia="SimSun" w:hAnsi="Arial" w:cs="Arial"/>
+          <w:color w:val="000000" w:themeColor="text1"/>
+          <w:sz w:val="24"/>
+          <w:szCs w:val="24"/>
+          <w:lang w:val="en-US" w:eastAsia="zh-CN"/>
+        </w:rPr>
+        <w:t xml:space="preserve"> the </w:t>
+      </w:r>
+      <w:r>
+        <w:rPr>
+          <w:rFonts w:ascii="Arial" w:eastAsia="SimSun" w:hAnsi="Arial" w:cs="Arial"/>
+          <w:color w:val="000000" w:themeColor="text1"/>
+          <w:sz w:val="24"/>
+          <w:szCs w:val="24"/>
+          <w:lang w:val="en-US" w:eastAsia="zh-CN"/>
+        </w:rPr>
+        <w:t>HTTP</w:t>
+      </w:r>
+      <w:r>
+        <w:rPr>
+          <w:rFonts w:ascii="Arial" w:eastAsia="SimSun" w:hAnsi="Arial" w:cs="Arial"/>
+          <w:color w:val="000000" w:themeColor="text1"/>
+          <w:sz w:val="24"/>
+          <w:szCs w:val="24"/>
+          <w:lang w:val="en-US" w:eastAsia="zh-CN"/>
+        </w:rPr>
+        <w:t xml:space="preserve"> server</w:t>
+      </w:r>
+      <w:r>
+        <w:rPr>
+          <w:rFonts w:ascii="Arial" w:eastAsia="SimSun" w:hAnsi="Arial" w:cs="Arial"/>
+          <w:color w:val="000000" w:themeColor="text1"/>
+          <w:sz w:val="24"/>
+          <w:szCs w:val="24"/>
+          <w:lang w:val="en-US" w:eastAsia="zh-CN"/>
+        </w:rPr>
+        <w:t xml:space="preserve"> </w:t>
+      </w:r>
+      <w:r>
+        <w:rPr>
+          <w:rFonts w:ascii="Arial" w:eastAsia="SimSun" w:hAnsi="Arial" w:cs="Arial"/>
+          <w:color w:val="000000" w:themeColor="text1"/>
+          <w:sz w:val="24"/>
+          <w:szCs w:val="24"/>
+          <w:lang w:val="en-US" w:eastAsia="zh-CN"/>
+        </w:rPr>
+        <w:t xml:space="preserve">but still </w:t>
+      </w:r>
+      <w:r>
+        <w:rPr>
+          <w:rFonts w:ascii="Arial" w:eastAsia="SimSun" w:hAnsi="Arial" w:cs="Arial"/>
+          <w:color w:val="000000" w:themeColor="text1"/>
+          <w:sz w:val="24"/>
+          <w:szCs w:val="24"/>
+          <w:lang w:val="en-US" w:eastAsia="zh-CN"/>
+        </w:rPr>
+        <w:t>allow</w:t>
+      </w:r>
+      <w:r>
+        <w:rPr>
+          <w:rFonts w:ascii="Arial" w:eastAsia="SimSun" w:hAnsi="Arial" w:cs="Arial"/>
+          <w:color w:val="000000" w:themeColor="text1"/>
+          <w:sz w:val="24"/>
+          <w:szCs w:val="24"/>
+          <w:lang w:val="en-US" w:eastAsia="zh-CN"/>
+        </w:rPr>
+        <w:t xml:space="preserve"> PC5</w:t>
+      </w:r>
+      <w:r>
+        <w:rPr>
+          <w:rFonts w:ascii="Arial" w:eastAsia="SimSun" w:hAnsi="Arial" w:cs="Arial"/>
+          <w:color w:val="000000" w:themeColor="text1"/>
+          <w:sz w:val="24"/>
+          <w:szCs w:val="24"/>
+          <w:lang w:val="en-US" w:eastAsia="zh-CN"/>
+        </w:rPr>
+        <w:t xml:space="preserve"> to use the Server HTTP service (i.e., browsing the website running on the </w:t>
+      </w:r>
+      <w:r>
+        <w:rPr>
+          <w:rFonts w:ascii="Arial" w:eastAsia="SimSun" w:hAnsi="Arial" w:cs="Arial"/>
+          <w:color w:val="000000" w:themeColor="text1"/>
+          <w:sz w:val="24"/>
+          <w:szCs w:val="24"/>
+          <w:lang w:val="en-US" w:eastAsia="zh-CN"/>
+        </w:rPr>
+        <w:t>HTTP</w:t>
+      </w:r>
+      <w:r>
+        <w:rPr>
+          <w:rFonts w:ascii="Arial" w:eastAsia="SimSun" w:hAnsi="Arial" w:cs="Arial"/>
+          <w:color w:val="000000" w:themeColor="text1"/>
+          <w:sz w:val="24"/>
+          <w:szCs w:val="24"/>
+          <w:lang w:val="en-US" w:eastAsia="zh-CN"/>
+        </w:rPr>
+        <w:t xml:space="preserve"> server) </w:t>
+      </w:r>
+      <w:r>
+        <w:rPr>
+          <w:rFonts w:ascii="Arial" w:eastAsia="SimSun" w:hAnsi="Arial" w:cs="Arial"/>
+          <w:color w:val="000000" w:themeColor="text1"/>
+          <w:sz w:val="24"/>
+          <w:szCs w:val="24"/>
+          <w:lang w:val="en-US" w:eastAsia="zh-CN"/>
+        </w:rPr>
+        <w:t>(6 Marks)</w:t>
+      </w:r>
+    </w:p>
+    <w:p>
+      <w:pPr>
+        <w:rPr>
+          <w:rFonts w:ascii="Arial" w:eastAsia="SimSun" w:hAnsi="Arial" w:cs="Arial"/>
+          <w:color w:val="000000" w:themeColor="text1"/>
+          <w:sz w:val="24"/>
+          <w:szCs w:val="24"/>
+          <w:lang w:val="en-US" w:eastAsia="zh-CN"/>
+        </w:rPr>
+      </w:pPr>
+      <w:r>
+        <w:rPr>
+          <w:rFonts w:ascii="Arial" w:eastAsia="SimSun" w:hAnsi="Arial" w:cs="Arial"/>
+          <w:color w:val="000000" w:themeColor="text1"/>
+          <w:sz w:val="24"/>
+          <w:szCs w:val="24"/>
+          <w:lang w:val="en-US" w:eastAsia="zh-CN"/>
+        </w:rPr>
+        <w:t>What command</w:t>
+      </w:r>
+      <w:r>
+        <w:rPr>
+          <w:rFonts w:ascii="Arial" w:eastAsia="SimSun" w:hAnsi="Arial" w:cs="Arial"/>
+          <w:color w:val="000000" w:themeColor="text1"/>
+          <w:sz w:val="24"/>
+          <w:szCs w:val="24"/>
+          <w:lang w:val="en-US" w:eastAsia="zh-CN"/>
+        </w:rPr>
+        <w:t>s</w:t>
+      </w:r>
+      <w:r>
+        <w:rPr>
+          <w:rFonts w:ascii="Arial" w:eastAsia="SimSun" w:hAnsi="Arial" w:cs="Arial"/>
+          <w:color w:val="000000" w:themeColor="text1"/>
+          <w:sz w:val="24"/>
+          <w:szCs w:val="24"/>
+          <w:lang w:val="en-US" w:eastAsia="zh-CN"/>
+        </w:rPr>
+        <w:t xml:space="preserve"> have you used to do this?</w:t>
+      </w:r>
+      <w:r>
+        <w:rPr>
+          <w:rFonts w:ascii="Arial" w:eastAsia="SimSun" w:hAnsi="Arial" w:cs="Arial"/>
+          <w:color w:val="000000" w:themeColor="text1"/>
+          <w:sz w:val="24"/>
+          <w:szCs w:val="24"/>
+          <w:lang w:val="en-US" w:eastAsia="zh-CN"/>
+        </w:rPr>
+        <w:t xml:space="preserve"> Please provide screenshots for demonstration of the </w:t>
+      </w:r>
+      <w:r>
+        <w:rPr>
+          <w:rFonts w:ascii="Arial" w:eastAsia="SimSun" w:hAnsi="Arial" w:cs="Arial"/>
+          <w:color w:val="000000" w:themeColor="text1"/>
+          <w:sz w:val="24"/>
+          <w:szCs w:val="24"/>
+          <w:lang w:val="en-US" w:eastAsia="zh-CN"/>
+        </w:rPr>
+        <w:t xml:space="preserve">blocking </w:t>
+      </w:r>
+      <w:r>
+        <w:rPr>
+          <w:rFonts w:ascii="Arial" w:eastAsia="SimSun" w:hAnsi="Arial" w:cs="Arial"/>
+          <w:color w:val="000000" w:themeColor="text1"/>
+          <w:sz w:val="24"/>
+          <w:szCs w:val="24"/>
+          <w:lang w:val="en-US" w:eastAsia="zh-CN"/>
+        </w:rPr>
+        <w:t>results.</w:t>
+      </w:r>
+    </w:p>
+    <w:p>
+      <w:pPr>
+        <w:rPr>
+          <w:rFonts w:ascii="Arial" w:eastAsia="SimSun" w:hAnsi="Arial" w:cs="Arial"/>
+          <w:i/>
+          <w:color w:val="000000" w:themeColor="text1"/>
+          <w:sz w:val="24"/>
+          <w:szCs w:val="24"/>
+          <w:lang w:val="en-US" w:eastAsia="zh-CN"/>
+        </w:rPr>
+      </w:pPr>
+      <w:r>
+        <w:rPr>
+          <w:rFonts w:ascii="Arial" w:eastAsia="SimSun" w:hAnsi="Arial" w:cs="Arial"/>
+          <w:i/>
+          <w:color w:val="000000" w:themeColor="text1"/>
+          <w:sz w:val="24"/>
+          <w:szCs w:val="24"/>
+          <w:lang w:val="en-US" w:eastAsia="zh-CN"/>
+        </w:rPr>
+        <w:t xml:space="preserve">Access-list 103 permit </w:t>
+      </w:r>
+      <w:proofErr w:type="spellStart"/>
+      <w:r>
+        <w:rPr>
+          <w:rFonts w:ascii="Arial" w:eastAsia="SimSun" w:hAnsi="Arial" w:cs="Arial"/>
+          <w:i/>
+          <w:color w:val="000000" w:themeColor="text1"/>
+          <w:sz w:val="24"/>
+          <w:szCs w:val="24"/>
+          <w:lang w:val="en-US" w:eastAsia="zh-CN"/>
+        </w:rPr>
+        <w:t>tcp</w:t>
+      </w:r>
+      <w:proofErr w:type="spellEnd"/>
+      <w:r>
+        <w:rPr>
+          <w:rFonts w:ascii="Arial" w:eastAsia="SimSun" w:hAnsi="Arial" w:cs="Arial"/>
+          <w:i/>
+          <w:color w:val="000000" w:themeColor="text1"/>
+          <w:sz w:val="24"/>
+          <w:szCs w:val="24"/>
+          <w:lang w:val="en-US" w:eastAsia="zh-CN"/>
+        </w:rPr>
+        <w:t xml:space="preserve"> host 192.168.30.4 host 192.168.20.3 </w:t>
+      </w:r>
+      <w:proofErr w:type="spellStart"/>
+      <w:r>
+        <w:rPr>
+          <w:rFonts w:ascii="Arial" w:eastAsia="SimSun" w:hAnsi="Arial" w:cs="Arial"/>
+          <w:i/>
+          <w:color w:val="000000" w:themeColor="text1"/>
+          <w:sz w:val="24"/>
+          <w:szCs w:val="24"/>
+          <w:lang w:val="en-US" w:eastAsia="zh-CN"/>
+        </w:rPr>
+        <w:t>eq</w:t>
+      </w:r>
+      <w:proofErr w:type="spellEnd"/>
+      <w:r>
+        <w:rPr>
+          <w:rFonts w:ascii="Arial" w:eastAsia="SimSun" w:hAnsi="Arial" w:cs="Arial"/>
+          <w:i/>
+          <w:color w:val="000000" w:themeColor="text1"/>
+          <w:sz w:val="24"/>
+          <w:szCs w:val="24"/>
+          <w:lang w:val="en-US" w:eastAsia="zh-CN"/>
+        </w:rPr>
+        <w:t xml:space="preserve"> 80</w:t>
+      </w:r>
+    </w:p>
+    <w:p>
+      <w:pPr>
+        <w:rPr>
+          <w:rFonts w:ascii="Arial" w:eastAsia="SimSun" w:hAnsi="Arial" w:cs="Arial"/>
+          <w:i/>
+          <w:color w:val="000000" w:themeColor="text1"/>
+          <w:sz w:val="24"/>
+          <w:szCs w:val="24"/>
+          <w:lang w:val="en-US" w:eastAsia="zh-CN"/>
+        </w:rPr>
+      </w:pPr>
+      <w:r>
+        <w:rPr>
+          <w:rFonts w:ascii="Arial" w:eastAsia="SimSun" w:hAnsi="Arial" w:cs="Arial"/>
+          <w:i/>
+          <w:color w:val="000000" w:themeColor="text1"/>
+          <w:sz w:val="24"/>
+          <w:szCs w:val="24"/>
+          <w:lang w:val="en-US" w:eastAsia="zh-CN"/>
+        </w:rPr>
+        <w:t xml:space="preserve">Access-list 103 </w:t>
+      </w:r>
+      <w:r>
+        <w:rPr>
+          <w:rFonts w:ascii="Arial" w:eastAsia="SimSun" w:hAnsi="Arial" w:cs="Arial"/>
+          <w:i/>
+          <w:color w:val="000000" w:themeColor="text1"/>
+          <w:sz w:val="24"/>
+          <w:szCs w:val="24"/>
+          <w:lang w:val="en-US" w:eastAsia="zh-CN"/>
+        </w:rPr>
+        <w:t xml:space="preserve">deny </w:t>
+      </w:r>
+      <w:proofErr w:type="spellStart"/>
+      <w:r>
+        <w:rPr>
+          <w:rFonts w:ascii="Arial" w:eastAsia="SimSun" w:hAnsi="Arial" w:cs="Arial"/>
+          <w:i/>
+          <w:color w:val="000000" w:themeColor="text1"/>
+          <w:sz w:val="24"/>
+          <w:szCs w:val="24"/>
+          <w:lang w:val="en-US" w:eastAsia="zh-CN"/>
+        </w:rPr>
+        <w:t>ip</w:t>
+      </w:r>
+      <w:proofErr w:type="spellEnd"/>
+      <w:r>
+        <w:rPr>
+          <w:rFonts w:ascii="Arial" w:eastAsia="SimSun" w:hAnsi="Arial" w:cs="Arial"/>
+          <w:i/>
+          <w:color w:val="000000" w:themeColor="text1"/>
+          <w:sz w:val="24"/>
+          <w:szCs w:val="24"/>
+          <w:lang w:val="en-US" w:eastAsia="zh-CN"/>
+        </w:rPr>
+        <w:t xml:space="preserve"> host 192.</w:t>
+      </w:r>
+      <w:r>
+        <w:rPr>
+          <w:rFonts w:ascii="Arial" w:eastAsia="SimSun" w:hAnsi="Arial" w:cs="Arial"/>
+          <w:i/>
+          <w:color w:val="000000" w:themeColor="text1"/>
+          <w:sz w:val="24"/>
+          <w:szCs w:val="24"/>
+          <w:lang w:val="en-US" w:eastAsia="zh-CN"/>
+        </w:rPr>
+        <w:t>168.30.4 host 192.168.20.3</w:t>
+      </w:r>
+    </w:p>
+    <w:p>
+      <w:pPr>
+        <w:rPr>
+          <w:rFonts w:ascii="Arial" w:eastAsia="SimSun" w:hAnsi="Arial" w:cs="Arial"/>
+          <w:i/>
+          <w:color w:val="000000" w:themeColor="text1"/>
+          <w:sz w:val="24"/>
+          <w:szCs w:val="24"/>
+          <w:lang w:val="en-US" w:eastAsia="zh-CN"/>
+        </w:rPr>
+      </w:pPr>
+      <w:r>
+        <w:rPr>
+          <w:rFonts w:ascii="Arial" w:eastAsia="SimSun" w:hAnsi="Arial" w:cs="Arial"/>
+          <w:i/>
+          <w:color w:val="000000" w:themeColor="text1"/>
+          <w:sz w:val="24"/>
+          <w:szCs w:val="24"/>
+          <w:lang w:val="en-US" w:eastAsia="zh-CN"/>
+        </w:rPr>
+        <w:t xml:space="preserve">Access-list 103 permit </w:t>
+      </w:r>
+      <w:proofErr w:type="spellStart"/>
+      <w:r>
+        <w:rPr>
+          <w:rFonts w:ascii="Arial" w:eastAsia="SimSun" w:hAnsi="Arial" w:cs="Arial"/>
+          <w:i/>
+          <w:color w:val="000000" w:themeColor="text1"/>
+          <w:sz w:val="24"/>
+          <w:szCs w:val="24"/>
+          <w:lang w:val="en-US" w:eastAsia="zh-CN"/>
+        </w:rPr>
+        <w:t>ip</w:t>
+      </w:r>
+      <w:proofErr w:type="spellEnd"/>
+      <w:r>
+        <w:rPr>
+          <w:rFonts w:ascii="Arial" w:eastAsia="SimSun" w:hAnsi="Arial" w:cs="Arial"/>
+          <w:i/>
+          <w:color w:val="000000" w:themeColor="text1"/>
+          <w:sz w:val="24"/>
+          <w:szCs w:val="24"/>
+          <w:lang w:val="en-US" w:eastAsia="zh-CN"/>
+        </w:rPr>
+        <w:t xml:space="preserve"> any </w:t>
+      </w:r>
+      <w:proofErr w:type="spellStart"/>
+      <w:r>
+        <w:rPr>
+          <w:rFonts w:ascii="Arial" w:eastAsia="SimSun" w:hAnsi="Arial" w:cs="Arial"/>
+          <w:i/>
+          <w:color w:val="000000" w:themeColor="text1"/>
+          <w:sz w:val="24"/>
+          <w:szCs w:val="24"/>
+          <w:lang w:val="en-US" w:eastAsia="zh-CN"/>
+        </w:rPr>
+        <w:t>any</w:t>
+      </w:r>
+      <w:proofErr w:type="spellEnd"/>
+    </w:p>
+    <w:p>
+      <w:pPr>
+        <w:rPr>
+          <w:rFonts w:ascii="Arial" w:eastAsia="SimSun" w:hAnsi="Arial" w:cs="Arial"/>
+          <w:i/>
+          <w:color w:val="000000" w:themeColor="text1"/>
+          <w:sz w:val="24"/>
+          <w:szCs w:val="24"/>
+          <w:lang w:val="en-US" w:eastAsia="zh-CN"/>
+        </w:rPr>
+      </w:pPr>
+      <w:proofErr w:type="spellStart"/>
+      <w:r>
+        <w:rPr>
+          <w:rFonts w:ascii="Arial" w:eastAsia="SimSun" w:hAnsi="Arial" w:cs="Arial"/>
+          <w:i/>
+          <w:color w:val="000000" w:themeColor="text1"/>
+          <w:sz w:val="24"/>
+          <w:szCs w:val="24"/>
+          <w:lang w:val="en-US" w:eastAsia="zh-CN"/>
+        </w:rPr>
+        <w:t>Int</w:t>
+      </w:r>
+      <w:proofErr w:type="spellEnd"/>
+      <w:r>
+        <w:rPr>
+          <w:rFonts w:ascii="Arial" w:eastAsia="SimSun" w:hAnsi="Arial" w:cs="Arial"/>
+          <w:i/>
+          <w:color w:val="000000" w:themeColor="text1"/>
+          <w:sz w:val="24"/>
+          <w:szCs w:val="24"/>
+          <w:lang w:val="en-US" w:eastAsia="zh-CN"/>
+        </w:rPr>
+        <w:t xml:space="preserve"> fa0/1</w:t>
+      </w:r>
+    </w:p>
+    <w:p>
+      <w:pPr>
+        <w:rPr>
+          <w:rFonts w:ascii="Arial" w:eastAsia="SimSun" w:hAnsi="Arial" w:cs="Arial"/>
+          <w:i/>
+          <w:color w:val="000000" w:themeColor="text1"/>
+          <w:sz w:val="24"/>
+          <w:szCs w:val="24"/>
+          <w:lang w:val="en-US" w:eastAsia="zh-CN"/>
+        </w:rPr>
+      </w:pPr>
+      <w:proofErr w:type="spellStart"/>
+      <w:r>
+        <w:rPr>
+          <w:rFonts w:ascii="Arial" w:eastAsia="SimSun" w:hAnsi="Arial" w:cs="Arial"/>
+          <w:i/>
+          <w:color w:val="000000" w:themeColor="text1"/>
+          <w:sz w:val="24"/>
+          <w:szCs w:val="24"/>
+          <w:lang w:val="en-US" w:eastAsia="zh-CN"/>
+        </w:rPr>
+        <w:t>Ip</w:t>
+      </w:r>
+      <w:proofErr w:type="spellEnd"/>
+      <w:r>
+        <w:rPr>
+          <w:rFonts w:ascii="Arial" w:eastAsia="SimSun" w:hAnsi="Arial" w:cs="Arial"/>
+          <w:i/>
+          <w:color w:val="000000" w:themeColor="text1"/>
+          <w:sz w:val="24"/>
+          <w:szCs w:val="24"/>
+          <w:lang w:val="en-US" w:eastAsia="zh-CN"/>
+        </w:rPr>
+        <w:t xml:space="preserve"> access-group 103 in</w:t>
+      </w:r>
+    </w:p>
+    <w:p>
+      <w:pPr>
+        <w:rPr>
+          <w:rFonts w:ascii="Arial" w:eastAsia="SimSun" w:hAnsi="Arial" w:cs="Arial"/>
+          <w:color w:val="000000" w:themeColor="text1"/>
+          <w:sz w:val="24"/>
+          <w:szCs w:val="24"/>
+          <w:lang w:val="en-US" w:eastAsia="zh-CN"/>
+        </w:rPr>
+      </w:pPr>
+    </w:p>
+    <w:p>
+      <w:pPr>
+        <w:rPr>
+          <w:rFonts w:ascii="Arial" w:eastAsia="SimSun" w:hAnsi="Arial" w:cs="Arial"/>
+          <w:color w:val="000000" w:themeColor="text1"/>
+          <w:sz w:val="24"/>
+          <w:szCs w:val="24"/>
+          <w:lang w:val="en-US" w:eastAsia="zh-CN"/>
+        </w:rPr>
+      </w:pPr>
+      <w:r>
+        <w:rPr>
+          <w:rFonts w:ascii="Arial" w:eastAsia="SimSun" w:hAnsi="Arial" w:cs="Arial"/>
+          <w:noProof/>
+          <w:color w:val="000000" w:themeColor="text1"/>
+          <w:sz w:val="24"/>
+          <w:szCs w:val="24"/>
+          <w:lang w:val="en-US" w:eastAsia="zh-CN"/>
+        </w:rPr>
         <w:lastRenderedPageBreak/>
-        <w:t>Access-list 1 permit any</w:t>
-      </w:r>
-    </w:p>
-    <w:p>
-      <w:pPr>
-        <w:rPr>
-          <w:rFonts w:ascii="Arial" w:eastAsia="SimSun" w:hAnsi="Arial" w:cs="Arial"/>
-          <w:color w:val="000000" w:themeColor="text1"/>
-          <w:sz w:val="24"/>
-          <w:szCs w:val="24"/>
-          <w:lang w:val="en-US" w:eastAsia="zh-CN"/>
-        </w:rPr>
-      </w:pPr>
-    </w:p>
-    <w:p>
-      <w:pPr>
-        <w:rPr>
-          <w:rFonts w:ascii="Arial" w:eastAsia="SimSun" w:hAnsi="Arial" w:cs="Arial"/>
-          <w:color w:val="000000" w:themeColor="text1"/>
-          <w:sz w:val="24"/>
-          <w:szCs w:val="24"/>
-          <w:lang w:val="en-US" w:eastAsia="zh-CN"/>
-        </w:rPr>
-      </w:pPr>
-    </w:p>
-    <w:p>
-      <w:pPr>
-        <w:rPr>
-          <w:rFonts w:ascii="Arial" w:eastAsia="SimSun" w:hAnsi="Arial" w:cs="Arial"/>
-          <w:color w:val="000000" w:themeColor="text1"/>
-          <w:sz w:val="24"/>
-          <w:szCs w:val="24"/>
-          <w:lang w:val="en-US" w:eastAsia="zh-CN"/>
-        </w:rPr>
-      </w:pPr>
-      <w:r>
-        <w:rPr>
-          <w:rFonts w:ascii="Arial" w:eastAsia="SimSun" w:hAnsi="Arial" w:cs="Arial"/>
-          <w:color w:val="000000" w:themeColor="text1"/>
-          <w:sz w:val="24"/>
-          <w:szCs w:val="24"/>
-          <w:lang w:val="en-US" w:eastAsia="zh-CN"/>
-        </w:rPr>
-        <w:t>4</w:t>
-      </w:r>
-      <w:r>
-        <w:rPr>
-          <w:rFonts w:ascii="Arial" w:eastAsia="SimSun" w:hAnsi="Arial" w:cs="Arial"/>
-          <w:color w:val="000000" w:themeColor="text1"/>
-          <w:sz w:val="24"/>
-          <w:szCs w:val="24"/>
-          <w:lang w:val="en-US" w:eastAsia="zh-CN"/>
-        </w:rPr>
-        <w:t>b</w:t>
-      </w:r>
-      <w:r>
-        <w:rPr>
-          <w:rFonts w:ascii="Arial" w:eastAsia="SimSun" w:hAnsi="Arial" w:cs="Arial"/>
-          <w:color w:val="000000" w:themeColor="text1"/>
-          <w:sz w:val="24"/>
-          <w:szCs w:val="24"/>
-          <w:lang w:val="en-US" w:eastAsia="zh-CN"/>
-        </w:rPr>
-        <w:t xml:space="preserve">: </w:t>
-      </w:r>
-      <w:r>
-        <w:rPr>
-          <w:rFonts w:ascii="Arial" w:eastAsia="SimSun" w:hAnsi="Arial" w:cs="Arial"/>
-          <w:color w:val="000000" w:themeColor="text1"/>
-          <w:sz w:val="24"/>
-          <w:szCs w:val="24"/>
-          <w:lang w:val="en-US" w:eastAsia="zh-CN"/>
-        </w:rPr>
-        <w:t>B</w:t>
-      </w:r>
-      <w:r>
-        <w:rPr>
-          <w:rFonts w:ascii="Arial" w:eastAsia="SimSun" w:hAnsi="Arial" w:cs="Arial"/>
-          <w:color w:val="000000" w:themeColor="text1"/>
-          <w:sz w:val="24"/>
-          <w:szCs w:val="24"/>
-          <w:lang w:val="en-US" w:eastAsia="zh-CN"/>
-        </w:rPr>
-        <w:t>lock PC5</w:t>
-      </w:r>
-      <w:r>
-        <w:rPr>
-          <w:rFonts w:ascii="Arial" w:eastAsia="SimSun" w:hAnsi="Arial" w:cs="Arial"/>
-          <w:color w:val="000000" w:themeColor="text1"/>
-          <w:sz w:val="24"/>
-          <w:szCs w:val="24"/>
-          <w:lang w:val="en-US" w:eastAsia="zh-CN"/>
-        </w:rPr>
-        <w:t xml:space="preserve"> from </w:t>
-      </w:r>
-      <w:r>
-        <w:rPr>
-          <w:rFonts w:ascii="Arial" w:eastAsia="SimSun" w:hAnsi="Arial" w:cs="Arial"/>
-          <w:color w:val="000000" w:themeColor="text1"/>
-          <w:sz w:val="24"/>
-          <w:szCs w:val="24"/>
-          <w:lang w:val="en-US" w:eastAsia="zh-CN"/>
-        </w:rPr>
-        <w:t>pinging</w:t>
-      </w:r>
-      <w:r>
-        <w:rPr>
-          <w:rFonts w:ascii="Arial" w:eastAsia="SimSun" w:hAnsi="Arial" w:cs="Arial"/>
-          <w:color w:val="000000" w:themeColor="text1"/>
-          <w:sz w:val="24"/>
-          <w:szCs w:val="24"/>
-          <w:lang w:val="en-US" w:eastAsia="zh-CN"/>
-        </w:rPr>
-        <w:t xml:space="preserve"> the </w:t>
-      </w:r>
-      <w:r>
-        <w:rPr>
-          <w:rFonts w:ascii="Arial" w:eastAsia="SimSun" w:hAnsi="Arial" w:cs="Arial"/>
-          <w:color w:val="000000" w:themeColor="text1"/>
-          <w:sz w:val="24"/>
-          <w:szCs w:val="24"/>
-          <w:lang w:val="en-US" w:eastAsia="zh-CN"/>
-        </w:rPr>
-        <w:t>HTTP</w:t>
-      </w:r>
-      <w:r>
-        <w:rPr>
-          <w:rFonts w:ascii="Arial" w:eastAsia="SimSun" w:hAnsi="Arial" w:cs="Arial"/>
-          <w:color w:val="000000" w:themeColor="text1"/>
-          <w:sz w:val="24"/>
-          <w:szCs w:val="24"/>
-          <w:lang w:val="en-US" w:eastAsia="zh-CN"/>
-        </w:rPr>
-        <w:t xml:space="preserve"> server</w:t>
-      </w:r>
-      <w:r>
-        <w:rPr>
-          <w:rFonts w:ascii="Arial" w:eastAsia="SimSun" w:hAnsi="Arial" w:cs="Arial"/>
-          <w:color w:val="000000" w:themeColor="text1"/>
-          <w:sz w:val="24"/>
-          <w:szCs w:val="24"/>
-          <w:lang w:val="en-US" w:eastAsia="zh-CN"/>
-        </w:rPr>
-        <w:t xml:space="preserve"> </w:t>
-      </w:r>
-      <w:r>
-        <w:rPr>
-          <w:rFonts w:ascii="Arial" w:eastAsia="SimSun" w:hAnsi="Arial" w:cs="Arial"/>
-          <w:color w:val="000000" w:themeColor="text1"/>
-          <w:sz w:val="24"/>
-          <w:szCs w:val="24"/>
-          <w:lang w:val="en-US" w:eastAsia="zh-CN"/>
-        </w:rPr>
-        <w:t xml:space="preserve">but still </w:t>
-      </w:r>
-      <w:r>
-        <w:rPr>
-          <w:rFonts w:ascii="Arial" w:eastAsia="SimSun" w:hAnsi="Arial" w:cs="Arial"/>
-          <w:color w:val="000000" w:themeColor="text1"/>
-          <w:sz w:val="24"/>
-          <w:szCs w:val="24"/>
-          <w:lang w:val="en-US" w:eastAsia="zh-CN"/>
-        </w:rPr>
-        <w:t>allow</w:t>
-      </w:r>
-      <w:r>
-        <w:rPr>
-          <w:rFonts w:ascii="Arial" w:eastAsia="SimSun" w:hAnsi="Arial" w:cs="Arial"/>
-          <w:color w:val="000000" w:themeColor="text1"/>
-          <w:sz w:val="24"/>
-          <w:szCs w:val="24"/>
-          <w:lang w:val="en-US" w:eastAsia="zh-CN"/>
-        </w:rPr>
-        <w:t xml:space="preserve"> PC5</w:t>
-      </w:r>
-      <w:r>
-        <w:rPr>
-          <w:rFonts w:ascii="Arial" w:eastAsia="SimSun" w:hAnsi="Arial" w:cs="Arial"/>
-          <w:color w:val="000000" w:themeColor="text1"/>
-          <w:sz w:val="24"/>
-          <w:szCs w:val="24"/>
-          <w:lang w:val="en-US" w:eastAsia="zh-CN"/>
-        </w:rPr>
-        <w:t xml:space="preserve"> to use the Server HTTP service (i.e., browsing the website running on the </w:t>
-      </w:r>
-      <w:r>
-        <w:rPr>
-          <w:rFonts w:ascii="Arial" w:eastAsia="SimSun" w:hAnsi="Arial" w:cs="Arial"/>
-          <w:color w:val="000000" w:themeColor="text1"/>
-          <w:sz w:val="24"/>
-          <w:szCs w:val="24"/>
-          <w:lang w:val="en-US" w:eastAsia="zh-CN"/>
-        </w:rPr>
-        <w:t>HTTP</w:t>
-      </w:r>
-      <w:r>
-        <w:rPr>
-          <w:rFonts w:ascii="Arial" w:eastAsia="SimSun" w:hAnsi="Arial" w:cs="Arial"/>
-          <w:color w:val="000000" w:themeColor="text1"/>
-          <w:sz w:val="24"/>
-          <w:szCs w:val="24"/>
-          <w:lang w:val="en-US" w:eastAsia="zh-CN"/>
-        </w:rPr>
-        <w:t xml:space="preserve"> server) </w:t>
-      </w:r>
-      <w:r>
-        <w:rPr>
-          <w:rFonts w:ascii="Arial" w:eastAsia="SimSun" w:hAnsi="Arial" w:cs="Arial"/>
-          <w:color w:val="000000" w:themeColor="text1"/>
-          <w:sz w:val="24"/>
-          <w:szCs w:val="24"/>
-          <w:lang w:val="en-US" w:eastAsia="zh-CN"/>
-        </w:rPr>
-        <w:t>(6 Marks)</w:t>
-      </w:r>
-    </w:p>
-    <w:p>
-      <w:pPr>
-        <w:rPr>
-          <w:rFonts w:ascii="Arial" w:eastAsia="SimSun" w:hAnsi="Arial" w:cs="Arial"/>
-          <w:color w:val="000000" w:themeColor="text1"/>
-          <w:sz w:val="24"/>
-          <w:szCs w:val="24"/>
-          <w:lang w:val="en-US" w:eastAsia="zh-CN"/>
-        </w:rPr>
-      </w:pPr>
-      <w:r>
-        <w:rPr>
-          <w:rFonts w:ascii="Arial" w:eastAsia="SimSun" w:hAnsi="Arial" w:cs="Arial"/>
-          <w:color w:val="000000" w:themeColor="text1"/>
-          <w:sz w:val="24"/>
-          <w:szCs w:val="24"/>
-          <w:lang w:val="en-US" w:eastAsia="zh-CN"/>
-        </w:rPr>
-        <w:t>What command</w:t>
-      </w:r>
-      <w:r>
-        <w:rPr>
-          <w:rFonts w:ascii="Arial" w:eastAsia="SimSun" w:hAnsi="Arial" w:cs="Arial"/>
-          <w:color w:val="000000" w:themeColor="text1"/>
-          <w:sz w:val="24"/>
-          <w:szCs w:val="24"/>
-          <w:lang w:val="en-US" w:eastAsia="zh-CN"/>
-        </w:rPr>
-        <w:t>s</w:t>
-      </w:r>
-      <w:r>
-        <w:rPr>
-          <w:rFonts w:ascii="Arial" w:eastAsia="SimSun" w:hAnsi="Arial" w:cs="Arial"/>
-          <w:color w:val="000000" w:themeColor="text1"/>
-          <w:sz w:val="24"/>
-          <w:szCs w:val="24"/>
-          <w:lang w:val="en-US" w:eastAsia="zh-CN"/>
-        </w:rPr>
-        <w:t xml:space="preserve"> have you used to do this?</w:t>
-      </w:r>
-      <w:r>
-        <w:rPr>
-          <w:rFonts w:ascii="Arial" w:eastAsia="SimSun" w:hAnsi="Arial" w:cs="Arial"/>
-          <w:color w:val="000000" w:themeColor="text1"/>
-          <w:sz w:val="24"/>
-          <w:szCs w:val="24"/>
-          <w:lang w:val="en-US" w:eastAsia="zh-CN"/>
-        </w:rPr>
-        <w:t xml:space="preserve"> Please provide screenshots for demonstration of the </w:t>
-      </w:r>
-      <w:r>
-        <w:rPr>
-          <w:rFonts w:ascii="Arial" w:eastAsia="SimSun" w:hAnsi="Arial" w:cs="Arial"/>
-          <w:color w:val="000000" w:themeColor="text1"/>
-          <w:sz w:val="24"/>
-          <w:szCs w:val="24"/>
-          <w:lang w:val="en-US" w:eastAsia="zh-CN"/>
-        </w:rPr>
-        <w:t xml:space="preserve">blocking </w:t>
-      </w:r>
-      <w:r>
-        <w:rPr>
-          <w:rFonts w:ascii="Arial" w:eastAsia="SimSun" w:hAnsi="Arial" w:cs="Arial"/>
-          <w:color w:val="000000" w:themeColor="text1"/>
-          <w:sz w:val="24"/>
-          <w:szCs w:val="24"/>
-          <w:lang w:val="en-US" w:eastAsia="zh-CN"/>
-        </w:rPr>
-        <w:t>results.</w:t>
-      </w:r>
-    </w:p>
-    <w:p>
-      <w:pPr>
-        <w:rPr>
-          <w:rFonts w:ascii="Arial" w:eastAsia="SimSun" w:hAnsi="Arial" w:cs="Arial"/>
-          <w:i/>
-          <w:color w:val="000000" w:themeColor="text1"/>
-          <w:sz w:val="24"/>
-          <w:szCs w:val="24"/>
-          <w:lang w:val="en-US" w:eastAsia="zh-CN"/>
-        </w:rPr>
-      </w:pPr>
-      <w:r>
-        <w:rPr>
-          <w:rFonts w:ascii="Arial" w:eastAsia="SimSun" w:hAnsi="Arial" w:cs="Arial"/>
-          <w:i/>
-          <w:color w:val="000000" w:themeColor="text1"/>
-          <w:sz w:val="24"/>
-          <w:szCs w:val="24"/>
-          <w:lang w:val="en-US" w:eastAsia="zh-CN"/>
-        </w:rPr>
-        <w:t xml:space="preserve">Access-list 103 permit </w:t>
-      </w:r>
-      <w:proofErr w:type="spellStart"/>
-      <w:r>
-        <w:rPr>
-          <w:rFonts w:ascii="Arial" w:eastAsia="SimSun" w:hAnsi="Arial" w:cs="Arial"/>
-          <w:i/>
-          <w:color w:val="000000" w:themeColor="text1"/>
-          <w:sz w:val="24"/>
-          <w:szCs w:val="24"/>
-          <w:lang w:val="en-US" w:eastAsia="zh-CN"/>
-        </w:rPr>
-        <w:t>tcp</w:t>
-      </w:r>
-      <w:proofErr w:type="spellEnd"/>
-      <w:r>
-        <w:rPr>
-          <w:rFonts w:ascii="Arial" w:eastAsia="SimSun" w:hAnsi="Arial" w:cs="Arial"/>
-          <w:i/>
-          <w:color w:val="000000" w:themeColor="text1"/>
-          <w:sz w:val="24"/>
-          <w:szCs w:val="24"/>
-          <w:lang w:val="en-US" w:eastAsia="zh-CN"/>
-        </w:rPr>
-        <w:t xml:space="preserve"> host 192.168.30.4 host 192.168.20.3 </w:t>
-      </w:r>
-      <w:proofErr w:type="spellStart"/>
-      <w:r>
-        <w:rPr>
-          <w:rFonts w:ascii="Arial" w:eastAsia="SimSun" w:hAnsi="Arial" w:cs="Arial"/>
-          <w:i/>
-          <w:color w:val="000000" w:themeColor="text1"/>
-          <w:sz w:val="24"/>
-          <w:szCs w:val="24"/>
-          <w:lang w:val="en-US" w:eastAsia="zh-CN"/>
-        </w:rPr>
-        <w:t>eq</w:t>
-      </w:r>
-      <w:proofErr w:type="spellEnd"/>
-      <w:r>
-        <w:rPr>
-          <w:rFonts w:ascii="Arial" w:eastAsia="SimSun" w:hAnsi="Arial" w:cs="Arial"/>
-          <w:i/>
-          <w:color w:val="000000" w:themeColor="text1"/>
-          <w:sz w:val="24"/>
-          <w:szCs w:val="24"/>
-          <w:lang w:val="en-US" w:eastAsia="zh-CN"/>
-        </w:rPr>
-        <w:t xml:space="preserve"> 80</w:t>
-      </w:r>
-    </w:p>
-    <w:p>
-      <w:pPr>
-        <w:rPr>
-          <w:rFonts w:ascii="Arial" w:eastAsia="SimSun" w:hAnsi="Arial" w:cs="Arial"/>
-          <w:i/>
-          <w:color w:val="000000" w:themeColor="text1"/>
-          <w:sz w:val="24"/>
-          <w:szCs w:val="24"/>
-          <w:lang w:val="en-US" w:eastAsia="zh-CN"/>
-        </w:rPr>
-      </w:pPr>
-      <w:r>
-        <w:rPr>
-          <w:rFonts w:ascii="Arial" w:eastAsia="SimSun" w:hAnsi="Arial" w:cs="Arial"/>
-          <w:i/>
-          <w:color w:val="000000" w:themeColor="text1"/>
-          <w:sz w:val="24"/>
-          <w:szCs w:val="24"/>
-          <w:lang w:val="en-US" w:eastAsia="zh-CN"/>
-        </w:rPr>
-        <w:t xml:space="preserve">Access-list 103 </w:t>
-      </w:r>
-      <w:r>
-        <w:rPr>
-          <w:rFonts w:ascii="Arial" w:eastAsia="SimSun" w:hAnsi="Arial" w:cs="Arial"/>
-          <w:i/>
-          <w:color w:val="000000" w:themeColor="text1"/>
-          <w:sz w:val="24"/>
-          <w:szCs w:val="24"/>
-          <w:lang w:val="en-US" w:eastAsia="zh-CN"/>
-        </w:rPr>
-        <w:t xml:space="preserve">deny </w:t>
-      </w:r>
-      <w:proofErr w:type="spellStart"/>
-      <w:r>
-        <w:rPr>
-          <w:rFonts w:ascii="Arial" w:eastAsia="SimSun" w:hAnsi="Arial" w:cs="Arial"/>
-          <w:i/>
-          <w:color w:val="000000" w:themeColor="text1"/>
-          <w:sz w:val="24"/>
-          <w:szCs w:val="24"/>
-          <w:lang w:val="en-US" w:eastAsia="zh-CN"/>
-        </w:rPr>
-        <w:t>ip</w:t>
-      </w:r>
-      <w:proofErr w:type="spellEnd"/>
-      <w:r>
-        <w:rPr>
-          <w:rFonts w:ascii="Arial" w:eastAsia="SimSun" w:hAnsi="Arial" w:cs="Arial"/>
-          <w:i/>
-          <w:color w:val="000000" w:themeColor="text1"/>
-          <w:sz w:val="24"/>
-          <w:szCs w:val="24"/>
-          <w:lang w:val="en-US" w:eastAsia="zh-CN"/>
-        </w:rPr>
-        <w:t xml:space="preserve"> host 192.</w:t>
-      </w:r>
-      <w:r>
-        <w:rPr>
-          <w:rFonts w:ascii="Arial" w:eastAsia="SimSun" w:hAnsi="Arial" w:cs="Arial"/>
-          <w:i/>
-          <w:color w:val="000000" w:themeColor="text1"/>
-          <w:sz w:val="24"/>
-          <w:szCs w:val="24"/>
-          <w:lang w:val="en-US" w:eastAsia="zh-CN"/>
-        </w:rPr>
-        <w:t>168.30.4 host 192.168.20.3</w:t>
-      </w:r>
-    </w:p>
-    <w:p>
-      <w:pPr>
-        <w:rPr>
-          <w:rFonts w:ascii="Arial" w:eastAsia="SimSun" w:hAnsi="Arial" w:cs="Arial"/>
-          <w:i/>
-          <w:color w:val="000000" w:themeColor="text1"/>
-          <w:sz w:val="24"/>
-          <w:szCs w:val="24"/>
-          <w:lang w:val="en-US" w:eastAsia="zh-CN"/>
-        </w:rPr>
-      </w:pPr>
-      <w:r>
-        <w:rPr>
-          <w:rFonts w:ascii="Arial" w:eastAsia="SimSun" w:hAnsi="Arial" w:cs="Arial"/>
-          <w:i/>
-          <w:color w:val="000000" w:themeColor="text1"/>
-          <w:sz w:val="24"/>
-          <w:szCs w:val="24"/>
-          <w:lang w:val="en-US" w:eastAsia="zh-CN"/>
-        </w:rPr>
-        <w:t xml:space="preserve">Access-list 103 permit </w:t>
-      </w:r>
-      <w:proofErr w:type="spellStart"/>
-      <w:r>
-        <w:rPr>
-          <w:rFonts w:ascii="Arial" w:eastAsia="SimSun" w:hAnsi="Arial" w:cs="Arial"/>
-          <w:i/>
-          <w:color w:val="000000" w:themeColor="text1"/>
-          <w:sz w:val="24"/>
-          <w:szCs w:val="24"/>
-          <w:lang w:val="en-US" w:eastAsia="zh-CN"/>
-        </w:rPr>
-        <w:t>ip</w:t>
-      </w:r>
-      <w:proofErr w:type="spellEnd"/>
-      <w:r>
-        <w:rPr>
-          <w:rFonts w:ascii="Arial" w:eastAsia="SimSun" w:hAnsi="Arial" w:cs="Arial"/>
-          <w:i/>
-          <w:color w:val="000000" w:themeColor="text1"/>
-          <w:sz w:val="24"/>
-          <w:szCs w:val="24"/>
-          <w:lang w:val="en-US" w:eastAsia="zh-CN"/>
-        </w:rPr>
-        <w:t xml:space="preserve"> any </w:t>
-      </w:r>
-      <w:proofErr w:type="spellStart"/>
-      <w:r>
-        <w:rPr>
-          <w:rFonts w:ascii="Arial" w:eastAsia="SimSun" w:hAnsi="Arial" w:cs="Arial"/>
-          <w:i/>
-          <w:color w:val="000000" w:themeColor="text1"/>
-          <w:sz w:val="24"/>
-          <w:szCs w:val="24"/>
-          <w:lang w:val="en-US" w:eastAsia="zh-CN"/>
-        </w:rPr>
-        <w:t>any</w:t>
-      </w:r>
-      <w:proofErr w:type="spellEnd"/>
-    </w:p>
-    <w:p>
-      <w:pPr>
-        <w:rPr>
-          <w:rFonts w:ascii="Arial" w:eastAsia="SimSun" w:hAnsi="Arial" w:cs="Arial"/>
-          <w:i/>
-          <w:color w:val="000000" w:themeColor="text1"/>
-          <w:sz w:val="24"/>
-          <w:szCs w:val="24"/>
-          <w:lang w:val="en-US" w:eastAsia="zh-CN"/>
-        </w:rPr>
-      </w:pPr>
-      <w:proofErr w:type="spellStart"/>
-      <w:r>
-        <w:rPr>
-          <w:rFonts w:ascii="Arial" w:eastAsia="SimSun" w:hAnsi="Arial" w:cs="Arial"/>
-          <w:i/>
-          <w:color w:val="000000" w:themeColor="text1"/>
-          <w:sz w:val="24"/>
-          <w:szCs w:val="24"/>
-          <w:lang w:val="en-US" w:eastAsia="zh-CN"/>
-        </w:rPr>
-        <w:t>Int</w:t>
-      </w:r>
-      <w:proofErr w:type="spellEnd"/>
-      <w:r>
-        <w:rPr>
-          <w:rFonts w:ascii="Arial" w:eastAsia="SimSun" w:hAnsi="Arial" w:cs="Arial"/>
-          <w:i/>
-          <w:color w:val="000000" w:themeColor="text1"/>
-          <w:sz w:val="24"/>
-          <w:szCs w:val="24"/>
-          <w:lang w:val="en-US" w:eastAsia="zh-CN"/>
-        </w:rPr>
-        <w:t xml:space="preserve"> fa0/1</w:t>
-      </w:r>
-    </w:p>
-    <w:p>
-      <w:pPr>
-        <w:rPr>
-          <w:rFonts w:ascii="Arial" w:eastAsia="SimSun" w:hAnsi="Arial" w:cs="Arial"/>
-          <w:i/>
-          <w:color w:val="000000" w:themeColor="text1"/>
-          <w:sz w:val="24"/>
-          <w:szCs w:val="24"/>
-          <w:lang w:val="en-US" w:eastAsia="zh-CN"/>
-        </w:rPr>
-      </w:pPr>
-      <w:proofErr w:type="spellStart"/>
-      <w:r>
-        <w:rPr>
-          <w:rFonts w:ascii="Arial" w:eastAsia="SimSun" w:hAnsi="Arial" w:cs="Arial"/>
-          <w:i/>
-          <w:color w:val="000000" w:themeColor="text1"/>
-          <w:sz w:val="24"/>
-          <w:szCs w:val="24"/>
-          <w:lang w:val="en-US" w:eastAsia="zh-CN"/>
-        </w:rPr>
-        <w:t>Ip</w:t>
-      </w:r>
-      <w:proofErr w:type="spellEnd"/>
-      <w:r>
-        <w:rPr>
-          <w:rFonts w:ascii="Arial" w:eastAsia="SimSun" w:hAnsi="Arial" w:cs="Arial"/>
-          <w:i/>
-          <w:color w:val="000000" w:themeColor="text1"/>
-          <w:sz w:val="24"/>
-          <w:szCs w:val="24"/>
-          <w:lang w:val="en-US" w:eastAsia="zh-CN"/>
-        </w:rPr>
-        <w:t xml:space="preserve"> access-group 103 in</w:t>
-      </w:r>
-    </w:p>
-    <w:p>
-      <w:pPr>
-        <w:rPr>
-          <w:rFonts w:ascii="Arial" w:eastAsia="SimSun" w:hAnsi="Arial" w:cs="Arial"/>
-          <w:color w:val="000000" w:themeColor="text1"/>
-          <w:sz w:val="24"/>
-          <w:szCs w:val="24"/>
-          <w:lang w:val="en-US" w:eastAsia="zh-CN"/>
-        </w:rPr>
-      </w:pPr>
+        <w:drawing>
+          <wp:inline distT="0" distB="0" distL="0" distR="0" wp14:anchorId="73B51201" wp14:editId="77E52F77">
+            <wp:extent cx="5731510" cy="3227705"/>
+            <wp:effectExtent l="0" t="0" r="2540" b="0"/>
+            <wp:docPr id="31" name="Picture 31" descr="Screen Clipping"/>
+            <wp:cNvGraphicFramePr>
+              <a:graphicFrameLocks xmlns:a="http://schemas.openxmlformats.org/drawingml/2006/main" noChangeAspect="1"/>
+            </wp:cNvGraphicFramePr>
+            <a:graphic xmlns:a="http://schemas.openxmlformats.org/drawingml/2006/main">
+              <a:graphicData uri="http://schemas.openxmlformats.org/drawingml/2006/picture">
+                <pic:pic xmlns:pic="http://schemas.openxmlformats.org/drawingml/2006/picture">
+                  <pic:nvPicPr>
+                    <pic:cNvPr id="31" name="8C4F523.tmp"/>
+                    <pic:cNvPicPr/>
+                  </pic:nvPicPr>
+                  <pic:blipFill>
+                    <a:blip r:embed="rId32"/>
+                    <a:stretch>
+                      <a:fillRect/>
+                    </a:stretch>
+                  </pic:blipFill>
+                  <pic:spPr>
+                    <a:xfrm>
+                      <a:off x="0" y="0"/>
+                      <a:ext cx="5731510" cy="3227705"/>
+                    </a:xfrm>
+                    <a:prstGeom prst="rect">
+                      <a:avLst/>
+                    </a:prstGeom>
+                  </pic:spPr>
+                </pic:pic>
+              </a:graphicData>
+            </a:graphic>
+          </wp:inline>
+        </w:drawing>
+      </w:r>
+    </w:p>
+    <w:p>
+      <w:pPr>
+        <w:rPr>
+          <w:rFonts w:ascii="Arial" w:eastAsia="SimSun" w:hAnsi="Arial" w:cs="Arial"/>
+          <w:color w:val="000000" w:themeColor="text1"/>
+          <w:sz w:val="24"/>
+          <w:szCs w:val="24"/>
+          <w:lang w:val="en-US" w:eastAsia="zh-CN"/>
+        </w:rPr>
+      </w:pPr>
+      <w:r>
+        <w:rPr>
+          <w:rFonts w:ascii="Arial" w:eastAsia="SimSun" w:hAnsi="Arial" w:cs="Arial"/>
+          <w:noProof/>
+          <w:color w:val="000000" w:themeColor="text1"/>
+          <w:sz w:val="24"/>
+          <w:szCs w:val="24"/>
+          <w:lang w:val="en-US" w:eastAsia="zh-CN"/>
+        </w:rPr>
+        <w:drawing>
+          <wp:inline distT="0" distB="0" distL="0" distR="0" wp14:anchorId="5446ADEB" wp14:editId="181667FC">
+            <wp:extent cx="5731510" cy="3154045"/>
+            <wp:effectExtent l="0" t="0" r="2540" b="8255"/>
+            <wp:docPr id="32" name="Picture 32" descr="Screen Clipping"/>
+            <wp:cNvGraphicFramePr>
+              <a:graphicFrameLocks xmlns:a="http://schemas.openxmlformats.org/drawingml/2006/main" noChangeAspect="1"/>
+            </wp:cNvGraphicFramePr>
+            <a:graphic xmlns:a="http://schemas.openxmlformats.org/drawingml/2006/main">
+              <a:graphicData uri="http://schemas.openxmlformats.org/drawingml/2006/picture">
+                <pic:pic xmlns:pic="http://schemas.openxmlformats.org/drawingml/2006/picture">
+                  <pic:nvPicPr>
+                    <pic:cNvPr id="32" name="8C46A30.tmp"/>
+                    <pic:cNvPicPr/>
+                  </pic:nvPicPr>
+                  <pic:blipFill>
+                    <a:blip r:embed="rId33"/>
+                    <a:stretch>
+                      <a:fillRect/>
+                    </a:stretch>
+                  </pic:blipFill>
+                  <pic:spPr>
+                    <a:xfrm>
+                      <a:off x="0" y="0"/>
+                      <a:ext cx="5731510" cy="3154045"/>
+                    </a:xfrm>
+                    <a:prstGeom prst="rect">
+                      <a:avLst/>
+                    </a:prstGeom>
+                  </pic:spPr>
+                </pic:pic>
+              </a:graphicData>
+            </a:graphic>
+          </wp:inline>
+        </w:drawing>
+      </w:r>
     </w:p>
     <w:p>
       <w:pPr>
@@ -9841,6 +10053,28 @@
         </w:rPr>
         <w:t xml:space="preserve"> Marks)</w:t>
       </w:r>
+    </w:p>
+    <w:p>
+      <w:pPr>
+        <w:rPr>
+          <w:rFonts w:ascii="Arial" w:eastAsia="SimSun" w:hAnsi="Arial" w:cs="Arial"/>
+          <w:color w:val="000000" w:themeColor="text1"/>
+          <w:sz w:val="24"/>
+          <w:szCs w:val="24"/>
+          <w:lang w:val="en-US" w:eastAsia="zh-CN"/>
+        </w:rPr>
+      </w:pPr>
+    </w:p>
+    <w:p>
+      <w:pPr>
+        <w:rPr>
+          <w:rFonts w:ascii="Arial" w:eastAsia="SimSun" w:hAnsi="Arial" w:cs="Arial"/>
+          <w:color w:val="000000" w:themeColor="text1"/>
+          <w:sz w:val="24"/>
+          <w:szCs w:val="24"/>
+          <w:lang w:val="en-US" w:eastAsia="zh-CN"/>
+        </w:rPr>
+      </w:pPr>
     </w:p>
     <w:tbl>
       <w:tblPr>
@@ -9877,6 +10111,7 @@
                 <w:sz w:val="24"/>
                 <w:szCs w:val="24"/>
               </w:rPr>
+              <w:lastRenderedPageBreak/>
               <w:t>Network</w:t>
             </w:r>
             <w:r>
@@ -10619,7 +10854,6 @@
                 <w:szCs w:val="24"/>
                 <w:lang w:val="en-US" w:eastAsia="zh-CN"/>
               </w:rPr>
-              <w:lastRenderedPageBreak/>
               <w:t>Fa0/2</w:t>
             </w:r>
             <w:r>
@@ -12485,7 +12719,7 @@
                     <pic:cNvPicPr/>
                   </pic:nvPicPr>
                   <pic:blipFill>
-                    <a:blip r:embed="rId30"/>
+                    <a:blip r:embed="rId34"/>
                     <a:stretch>
                       <a:fillRect/>
                     </a:stretch>
@@ -12509,6 +12743,123 @@
     <w:p>
       <w:pPr>
         <w:pStyle w:val="Step"/>
+        <w:rPr>
+          <w:b w:val="0"/>
+          <w:i/>
+          <w:color w:val="000000" w:themeColor="text1"/>
+          <w:sz w:val="24"/>
+          <w:szCs w:val="24"/>
+        </w:rPr>
+      </w:pPr>
+      <w:r>
+        <w:rPr>
+          <w:b w:val="0"/>
+          <w:i/>
+          <w:noProof/>
+          <w:color w:val="000000" w:themeColor="text1"/>
+          <w:sz w:val="24"/>
+          <w:szCs w:val="24"/>
+        </w:rPr>
+        <w:drawing>
+          <wp:inline distT="0" distB="0" distL="0" distR="0" wp14:anchorId="74E3CBF1" wp14:editId="5B60282C">
+            <wp:extent cx="5731510" cy="4111625"/>
+            <wp:effectExtent l="0" t="0" r="2540" b="3175"/>
+            <wp:docPr id="33" name="Picture 33" descr="Screen Clipping"/>
+            <wp:cNvGraphicFramePr>
+              <a:graphicFrameLocks xmlns:a="http://schemas.openxmlformats.org/drawingml/2006/main" noChangeAspect="1"/>
+            </wp:cNvGraphicFramePr>
+            <a:graphic xmlns:a="http://schemas.openxmlformats.org/drawingml/2006/main">
+              <a:graphicData uri="http://schemas.openxmlformats.org/drawingml/2006/picture">
+                <pic:pic xmlns:pic="http://schemas.openxmlformats.org/drawingml/2006/picture">
+                  <pic:nvPicPr>
+                    <pic:cNvPr id="33" name="8C49E76.tmp"/>
+                    <pic:cNvPicPr/>
+                  </pic:nvPicPr>
+                  <pic:blipFill>
+                    <a:blip r:embed="rId35"/>
+                    <a:stretch>
+                      <a:fillRect/>
+                    </a:stretch>
+                  </pic:blipFill>
+                  <pic:spPr>
+                    <a:xfrm>
+                      <a:off x="0" y="0"/>
+                      <a:ext cx="5731510" cy="4111625"/>
+                    </a:xfrm>
+                    <a:prstGeom prst="rect">
+                      <a:avLst/>
+                    </a:prstGeom>
+                  </pic:spPr>
+                </pic:pic>
+              </a:graphicData>
+            </a:graphic>
+          </wp:inline>
+        </w:drawing>
+      </w:r>
+    </w:p>
+    <w:p>
+      <w:pPr>
+        <w:pStyle w:val="Step"/>
+        <w:rPr>
+          <w:b w:val="0"/>
+          <w:i/>
+          <w:color w:val="000000" w:themeColor="text1"/>
+          <w:sz w:val="24"/>
+          <w:szCs w:val="24"/>
+        </w:rPr>
+      </w:pPr>
+      <w:bookmarkStart w:id="0" w:name="_GoBack"/>
+      <w:r>
+        <w:rPr>
+          <w:b w:val="0"/>
+          <w:i/>
+          <w:noProof/>
+          <w:color w:val="000000" w:themeColor="text1"/>
+          <w:sz w:val="24"/>
+          <w:szCs w:val="24"/>
+        </w:rPr>
+        <w:lastRenderedPageBreak/>
+        <w:drawing>
+          <wp:inline distT="0" distB="0" distL="0" distR="0" wp14:anchorId="39524E42" wp14:editId="090B77A0">
+            <wp:extent cx="5731510" cy="5055870"/>
+            <wp:effectExtent l="0" t="0" r="2540" b="0"/>
+            <wp:docPr id="34" name="Picture 34" descr="PC1"/>
+            <wp:cNvGraphicFramePr>
+              <a:graphicFrameLocks xmlns:a="http://schemas.openxmlformats.org/drawingml/2006/main" noChangeAspect="1"/>
+            </wp:cNvGraphicFramePr>
+            <a:graphic xmlns:a="http://schemas.openxmlformats.org/drawingml/2006/main">
+              <a:graphicData uri="http://schemas.openxmlformats.org/drawingml/2006/picture">
+                <pic:pic xmlns:pic="http://schemas.openxmlformats.org/drawingml/2006/picture">
+                  <pic:nvPicPr>
+                    <pic:cNvPr id="34" name="8C4C3CC.tmp"/>
+                    <pic:cNvPicPr/>
+                  </pic:nvPicPr>
+                  <pic:blipFill>
+                    <a:blip r:embed="rId36"/>
+                    <a:stretch>
+                      <a:fillRect/>
+                    </a:stretch>
+                  </pic:blipFill>
+                  <pic:spPr>
+                    <a:xfrm>
+                      <a:off x="0" y="0"/>
+                      <a:ext cx="5731510" cy="5055870"/>
+                    </a:xfrm>
+                    <a:prstGeom prst="rect">
+                      <a:avLst/>
+                    </a:prstGeom>
+                  </pic:spPr>
+                </pic:pic>
+              </a:graphicData>
+            </a:graphic>
+          </wp:inline>
+        </w:drawing>
+      </w:r>
+      <w:bookmarkEnd w:id="0"/>
+    </w:p>
+    <w:p>
+      <w:pPr>
+        <w:pStyle w:val="Step"/>
         <w:ind w:firstLine="720"/>
         <w:rPr>
           <w:b w:val="0"/>
@@ -13248,7 +13599,7 @@
       </w:r>
     </w:p>
     <w:sectPr>
-      <w:headerReference w:type="default" r:id="rId31"/>
+      <w:headerReference w:type="default" r:id="rId37"/>
       <w:pgSz w:w="11906" w:h="16838"/>
       <w:pgMar w:top="1440" w:right="1440" w:bottom="1440" w:left="1440" w:header="708" w:footer="708" w:gutter="0"/>
       <w:cols w:space="708"/>
@@ -14693,7 +15044,7 @@
 </file>
 
 <file path=customXml/itemProps1.xml><?xml version="1.0" encoding="utf-8"?>
-<ds:datastoreItem xmlns:ds="http://schemas.openxmlformats.org/officeDocument/2006/customXml" ds:itemID="{A18FC088-53AA-420F-98FB-25DFCBCEA9AB}">
+<ds:datastoreItem xmlns:ds="http://schemas.openxmlformats.org/officeDocument/2006/customXml" ds:itemID="{07DA6D6F-849B-4B56-B752-20950E2205C7}">
   <ds:schemaRefs>
     <ds:schemaRef ds:uri="http://schemas.openxmlformats.org/officeDocument/2006/bibliography"/>
   </ds:schemaRefs>

</xml_diff>